<commit_message>
finish adding writing exercises
</commit_message>
<xml_diff>
--- a/assets/WritingExercises/AdditionalExercises01.docx
+++ b/assets/WritingExercises/AdditionalExercises01.docx
@@ -50,19 +50,63 @@
         <w:rPr>
           <w:u w:val="single"/>
         </w:rPr>
-        <w:t xml:space="preserve">Exercise </w:t>
+        <w:t>Addi</w:t>
       </w:r>
       <w:r>
         <w:rPr>
           <w:u w:val="single"/>
         </w:rPr>
-        <w:t>2</w:t>
+        <w:t>t</w:t>
       </w:r>
       <w:r>
         <w:rPr>
           <w:u w:val="single"/>
         </w:rPr>
-        <w:t>A.</w:t>
+        <w:t>ional Wri</w:t>
+      </w:r>
+      <w:r>
+        <w:rPr>
+          <w:u w:val="single"/>
+        </w:rPr>
+        <w:t>t</w:t>
+      </w:r>
+      <w:r>
+        <w:rPr>
+          <w:u w:val="single"/>
+        </w:rPr>
+        <w:t>ing Exercises: Paragraph S</w:t>
+      </w:r>
+      <w:r>
+        <w:rPr>
+          <w:u w:val="single"/>
+        </w:rPr>
+        <w:t>t</w:t>
+      </w:r>
+      <w:r>
+        <w:rPr>
+          <w:u w:val="single"/>
+        </w:rPr>
+        <w:t>ruc</w:t>
+      </w:r>
+      <w:r>
+        <w:rPr>
+          <w:u w:val="single"/>
+        </w:rPr>
+        <w:t>t</w:t>
+      </w:r>
+      <w:r>
+        <w:rPr>
+          <w:u w:val="single"/>
+        </w:rPr>
+        <w:t>ure</w:t>
+      </w:r>
+      <w:bookmarkStart w:id="0" w:name="_GoBack"/>
+      <w:bookmarkEnd w:id="0"/>
+      <w:r>
+        <w:rPr>
+          <w:u w:val="single"/>
+        </w:rPr>
+        <w:t>.</w:t>
       </w:r>
     </w:p>
     <w:p>
@@ -344,125 +388,349 @@
       </w:r>
     </w:p>
     <w:p>
-      <w:r>
+      <w:pPr>
         <w:rPr>
           <w:b/>
           <w:bCs/>
           <w:u w:val="single"/>
         </w:rPr>
-        <w:t xml:space="preserve">Sample </w:t>
-      </w:r>
+      </w:pPr>
+    </w:p>
+    <w:p>
       <w:r>
         <w:rPr>
           <w:b/>
           <w:bCs/>
           <w:u w:val="single"/>
         </w:rPr>
+        <w:t>Sample 2</w:t>
+      </w:r>
+      <w:r>
+        <w:rPr>
+          <w:u w:val="single"/>
+        </w:rPr>
+        <w:t xml:space="preserve"> </w:t>
+      </w:r>
+      <w:r>
+        <w:rPr>
+          <w:vertAlign w:val="superscript"/>
+        </w:rPr>
         <w:t>2</w:t>
       </w:r>
       <w:r>
-        <w:rPr>
-          <w:u w:val="single"/>
-        </w:rPr>
-        <w:t xml:space="preserve"> </w:t>
-      </w:r>
-      <w:r>
-        <w:rPr>
-          <w:vertAlign w:val="superscript"/>
-        </w:rPr>
-        <w:t>2</w:t>
-      </w:r>
-      <w:r>
         <w:t> </w:t>
+      </w:r>
+    </w:p>
+    <w:p>
+      <w:r>
+        <w:t xml:space="preserve">Bacteriophages represent an intriguing avenue in the ongoing battle to control bacterial infections. These viruses, which specifically target bacteria, have long been recognized for their potential in combatting bacterial infections (Chang et al., 2022; </w:t>
+      </w:r>
+      <w:proofErr w:type="spellStart"/>
+      <w:r>
+        <w:t>Sanmukh</w:t>
+      </w:r>
+      <w:proofErr w:type="spellEnd"/>
+      <w:r>
+        <w:t xml:space="preserve"> et al., 2023). Since their discovery in the early 20th century, </w:t>
+      </w:r>
+      <w:proofErr w:type="spellStart"/>
+      <w:r>
+        <w:t>phages</w:t>
+      </w:r>
+      <w:proofErr w:type="spellEnd"/>
+      <w:r>
+        <w:t xml:space="preserve"> have garnered increasing attention for their unique ability to infect and lyse bacterial cells (Chen et al., 2023). This natural phenomenon has been the driving force behind </w:t>
+      </w:r>
+      <w:proofErr w:type="spellStart"/>
+      <w:r>
+        <w:t>endeavors</w:t>
+      </w:r>
+      <w:proofErr w:type="spellEnd"/>
+      <w:r>
+        <w:t xml:space="preserve"> to harness </w:t>
+      </w:r>
+      <w:proofErr w:type="spellStart"/>
+      <w:r>
+        <w:t>phages</w:t>
+      </w:r>
+      <w:proofErr w:type="spellEnd"/>
+      <w:r>
+        <w:t xml:space="preserve"> as potential therapeutic agents against bacterial pathogens (Sharma et al., 2017). The dynamic co-evolution between bacteria and </w:t>
+      </w:r>
+      <w:proofErr w:type="spellStart"/>
+      <w:r>
+        <w:t>phages</w:t>
+      </w:r>
+      <w:proofErr w:type="spellEnd"/>
+      <w:r>
+        <w:t xml:space="preserve"> has not only shaped the intricate resistance systems of bacteria but has also propelled the adaptation and diversification of </w:t>
+      </w:r>
+      <w:proofErr w:type="spellStart"/>
+      <w:r>
+        <w:t>phages</w:t>
+      </w:r>
+      <w:proofErr w:type="spellEnd"/>
+      <w:r>
+        <w:t xml:space="preserve"> (</w:t>
+      </w:r>
+      <w:proofErr w:type="spellStart"/>
+      <w:r>
+        <w:t>Koonjan</w:t>
+      </w:r>
+      <w:proofErr w:type="spellEnd"/>
+      <w:r>
+        <w:t xml:space="preserve"> et al., 2020; </w:t>
+      </w:r>
+      <w:proofErr w:type="spellStart"/>
+      <w:r>
+        <w:t>Venturini</w:t>
+      </w:r>
+      <w:proofErr w:type="spellEnd"/>
+      <w:r>
+        <w:t xml:space="preserve"> et al., 2022).</w:t>
       </w:r>
     </w:p>
     <w:p/>
     <w:p>
       <w:r>
-        <w:t xml:space="preserve">Bacteriophages represent an intriguing avenue in the ongoing battle to control bacterial infections. These viruses, which specifically target bacteria, have long been recognized for their potential in combatting bacterial infections (Chang et al., 2022; </w:t>
-      </w:r>
-      <w:proofErr w:type="spellStart"/>
-      <w:r>
-        <w:t>Sanmukh</w:t>
-      </w:r>
-      <w:proofErr w:type="spellEnd"/>
-      <w:r>
-        <w:t xml:space="preserve"> et al., 2023). Since their discovery in the early 20th century, </w:t>
-      </w:r>
-      <w:proofErr w:type="spellStart"/>
-      <w:r>
-        <w:t>phages</w:t>
-      </w:r>
-      <w:proofErr w:type="spellEnd"/>
-      <w:r>
-        <w:t xml:space="preserve"> have garnered increasing attention for their unique ability to infect and lyse bacterial cells (Chen et al., 2023). This natural phenomenon has been the driving force behind </w:t>
-      </w:r>
-      <w:proofErr w:type="spellStart"/>
-      <w:r>
-        <w:t>endeavors</w:t>
-      </w:r>
-      <w:proofErr w:type="spellEnd"/>
-      <w:r>
-        <w:t xml:space="preserve"> to harness </w:t>
-      </w:r>
-      <w:proofErr w:type="spellStart"/>
-      <w:r>
-        <w:t>phages</w:t>
-      </w:r>
-      <w:proofErr w:type="spellEnd"/>
-      <w:r>
-        <w:t xml:space="preserve"> as potential therapeutic agents against bacterial pathogens (Sharma et al., 2017). The dynamic co-evolution between bacteria and </w:t>
-      </w:r>
-      <w:proofErr w:type="spellStart"/>
-      <w:r>
-        <w:t>phages</w:t>
-      </w:r>
-      <w:proofErr w:type="spellEnd"/>
-      <w:r>
-        <w:t xml:space="preserve"> has not only shaped the intricate resistance systems of bacteria but has also propelled the adaptation and diversification of </w:t>
-      </w:r>
-      <w:proofErr w:type="spellStart"/>
-      <w:r>
-        <w:t>phages</w:t>
-      </w:r>
-      <w:proofErr w:type="spellEnd"/>
-      <w:r>
-        <w:t xml:space="preserve"> (</w:t>
-      </w:r>
-      <w:proofErr w:type="spellStart"/>
-      <w:r>
-        <w:t>Koonjan</w:t>
-      </w:r>
-      <w:proofErr w:type="spellEnd"/>
-      <w:r>
-        <w:t xml:space="preserve"> et al., 2020; </w:t>
-      </w:r>
-      <w:proofErr w:type="spellStart"/>
-      <w:r>
-        <w:t>Venturini</w:t>
-      </w:r>
-      <w:proofErr w:type="spellEnd"/>
-      <w:r>
-        <w:t xml:space="preserve"> et al., 2022).</w:t>
-      </w:r>
-    </w:p>
-    <w:p/>
-    <w:p>
-      <w:r>
         <w:rPr>
           <w:b/>
           <w:bCs/>
           <w:u w:val="single"/>
         </w:rPr>
-        <w:t xml:space="preserve">Sample </w:t>
-      </w:r>
+        <w:t>Sample 3</w:t>
+      </w:r>
+      <w:r>
+        <w:rPr>
+          <w:u w:val="single"/>
+        </w:rPr>
+        <w:t xml:space="preserve"> </w:t>
+      </w:r>
+      <w:r>
+        <w:rPr>
+          <w:vertAlign w:val="superscript"/>
+        </w:rPr>
+        <w:t>3</w:t>
+      </w:r>
+      <w:r>
+        <w:t> </w:t>
+      </w:r>
+    </w:p>
+    <w:p>
+      <w:proofErr w:type="spellStart"/>
+      <w:r>
+        <w:rPr>
+          <w:i/>
+        </w:rPr>
+        <w:t>Klebsiella</w:t>
+      </w:r>
+      <w:proofErr w:type="spellEnd"/>
+      <w:r>
+        <w:rPr>
+          <w:i/>
+        </w:rPr>
+        <w:t xml:space="preserve"> </w:t>
+      </w:r>
+      <w:proofErr w:type="spellStart"/>
+      <w:r>
+        <w:rPr>
+          <w:i/>
+        </w:rPr>
+        <w:t>pneumoniae</w:t>
+      </w:r>
+      <w:proofErr w:type="spellEnd"/>
+      <w:r>
+        <w:t xml:space="preserve"> is a crucial nosocomial pathogen that causes severe diseases, including bloodstream infections (BSIs). The considerable ability of </w:t>
+      </w:r>
+      <w:proofErr w:type="spellStart"/>
+      <w:r>
+        <w:t>carbapenem</w:t>
+      </w:r>
+      <w:proofErr w:type="spellEnd"/>
+      <w:r>
+        <w:t xml:space="preserve">-resistant </w:t>
+      </w:r>
+      <w:r>
+        <w:rPr>
+          <w:i/>
+        </w:rPr>
+        <w:t xml:space="preserve">K. </w:t>
+      </w:r>
+      <w:proofErr w:type="spellStart"/>
+      <w:r>
+        <w:rPr>
+          <w:i/>
+        </w:rPr>
+        <w:t>pneumoniae</w:t>
+      </w:r>
+      <w:proofErr w:type="spellEnd"/>
+      <w:r>
+        <w:t xml:space="preserve"> (CRKP) to acquire antibiotic resistance i</w:t>
+      </w:r>
+      <w:r>
+        <w:t>s a major health concern [</w:t>
+      </w:r>
+      <w:r>
+        <w:t xml:space="preserve">1]. The rapid spread and increased incidence are being observed globally, presenting an enormous challenge in healthcare settings [2, 3]. The dominant clone in China is ST11 CRKP, which produces </w:t>
+      </w:r>
+      <w:proofErr w:type="spellStart"/>
+      <w:r>
+        <w:t>carbapenem-hydrolyzing</w:t>
+      </w:r>
+      <w:proofErr w:type="spellEnd"/>
+      <w:r>
+        <w:t xml:space="preserve"> </w:t>
+      </w:r>
+      <w:r>
+        <w:rPr>
+          <w:i/>
+        </w:rPr>
+        <w:t xml:space="preserve">K. </w:t>
+      </w:r>
+      <w:proofErr w:type="spellStart"/>
+      <w:r>
+        <w:rPr>
+          <w:i/>
+        </w:rPr>
+        <w:t>pneumoniae</w:t>
+      </w:r>
+      <w:proofErr w:type="spellEnd"/>
+      <w:r>
+        <w:t xml:space="preserve"> </w:t>
+      </w:r>
+      <w:proofErr w:type="spellStart"/>
+      <w:r>
+        <w:t>carbapenemase</w:t>
+      </w:r>
+      <w:proofErr w:type="spellEnd"/>
+      <w:r>
+        <w:t xml:space="preserve"> (KPC-2) [4]. Traditionally, CRKP is not considered </w:t>
+      </w:r>
+      <w:proofErr w:type="spellStart"/>
+      <w:r>
+        <w:t>hypervirulent</w:t>
+      </w:r>
+      <w:proofErr w:type="spellEnd"/>
+      <w:r>
+        <w:t xml:space="preserve">; nevertheless, in 2016, a fatal outbreak of severe pneumonia caused by ST11 </w:t>
+      </w:r>
+      <w:proofErr w:type="spellStart"/>
+      <w:r>
+        <w:t>hypervirulent</w:t>
+      </w:r>
+      <w:proofErr w:type="spellEnd"/>
+      <w:r>
+        <w:t xml:space="preserve"> </w:t>
+      </w:r>
+      <w:proofErr w:type="spellStart"/>
+      <w:r>
+        <w:t>carbapenem</w:t>
+      </w:r>
+      <w:proofErr w:type="spellEnd"/>
+      <w:r>
+        <w:t xml:space="preserve">-resistant </w:t>
+      </w:r>
+      <w:r>
+        <w:rPr>
+          <w:i/>
+        </w:rPr>
+        <w:t xml:space="preserve">K. </w:t>
+      </w:r>
+      <w:proofErr w:type="spellStart"/>
+      <w:r>
+        <w:rPr>
+          <w:i/>
+        </w:rPr>
+        <w:t>pneumoniae</w:t>
+      </w:r>
+      <w:proofErr w:type="spellEnd"/>
+      <w:r>
+        <w:rPr>
+          <w:i/>
+        </w:rPr>
+        <w:t xml:space="preserve"> </w:t>
+      </w:r>
+      <w:r>
+        <w:t>(</w:t>
+      </w:r>
+      <w:proofErr w:type="spellStart"/>
+      <w:r>
+        <w:t>hvCRKP</w:t>
+      </w:r>
+      <w:proofErr w:type="spellEnd"/>
+      <w:r>
+        <w:t xml:space="preserve">) strains occurred in China [5]. The ST11 </w:t>
+      </w:r>
+      <w:proofErr w:type="spellStart"/>
+      <w:r>
+        <w:t>hvCRKP</w:t>
+      </w:r>
+      <w:proofErr w:type="spellEnd"/>
+      <w:r>
+        <w:t xml:space="preserve"> clone belonged to serotype K47 and </w:t>
+      </w:r>
+      <w:proofErr w:type="spellStart"/>
+      <w:r>
+        <w:t>harbored</w:t>
+      </w:r>
+      <w:proofErr w:type="spellEnd"/>
+      <w:r>
+        <w:t xml:space="preserve"> a </w:t>
+      </w:r>
+      <w:proofErr w:type="spellStart"/>
+      <w:r>
+        <w:t>pLVPK</w:t>
+      </w:r>
+      <w:proofErr w:type="spellEnd"/>
+      <w:r>
+        <w:t xml:space="preserve">-like virulence plasmid carrying the </w:t>
+      </w:r>
+      <w:r>
+        <w:rPr>
+          <w:i/>
+        </w:rPr>
+        <w:t xml:space="preserve">rmpA2, </w:t>
+      </w:r>
+      <w:proofErr w:type="spellStart"/>
+      <w:r>
+        <w:rPr>
+          <w:i/>
+        </w:rPr>
+        <w:t>iucABCD</w:t>
+      </w:r>
+      <w:proofErr w:type="spellEnd"/>
+      <w:r>
+        <w:t xml:space="preserve">, and </w:t>
+      </w:r>
+      <w:proofErr w:type="spellStart"/>
+      <w:r>
+        <w:rPr>
+          <w:i/>
+        </w:rPr>
+        <w:t>iutA</w:t>
+      </w:r>
+      <w:proofErr w:type="spellEnd"/>
+      <w:r>
+        <w:t xml:space="preserve"> virulence genes. Since then, emergence of ST11 </w:t>
+      </w:r>
+      <w:proofErr w:type="spellStart"/>
+      <w:r>
+        <w:t>hvCRKP</w:t>
+      </w:r>
+      <w:proofErr w:type="spellEnd"/>
+      <w:r>
+        <w:t xml:space="preserve"> infections has become a recent public health crisis [6–8].</w:t>
+      </w:r>
+    </w:p>
+    <w:p>
       <w:r>
         <w:rPr>
           <w:b/>
           <w:bCs/>
           <w:u w:val="single"/>
         </w:rPr>
-        <w:t>3</w:t>
+        <w:lastRenderedPageBreak/>
+        <w:t>Sample 4</w:t>
       </w:r>
       <w:r>
         <w:rPr>
@@ -474,261 +742,12 @@
         <w:rPr>
           <w:vertAlign w:val="superscript"/>
         </w:rPr>
-        <w:t>3</w:t>
+        <w:t>4</w:t>
       </w:r>
       <w:r>
         <w:t> </w:t>
       </w:r>
     </w:p>
-    <w:p/>
-    <w:p>
-      <w:proofErr w:type="spellStart"/>
-      <w:r>
-        <w:rPr>
-          <w:i/>
-        </w:rPr>
-        <w:t>Klebsiella</w:t>
-      </w:r>
-      <w:proofErr w:type="spellEnd"/>
-      <w:r>
-        <w:rPr>
-          <w:i/>
-        </w:rPr>
-        <w:t xml:space="preserve"> </w:t>
-      </w:r>
-      <w:proofErr w:type="spellStart"/>
-      <w:r>
-        <w:rPr>
-          <w:i/>
-        </w:rPr>
-        <w:t>pneumoniae</w:t>
-      </w:r>
-      <w:proofErr w:type="spellEnd"/>
-      <w:r>
-        <w:t xml:space="preserve"> is a crucial nosocomial pathogen that causes severe diseases, including bloodstream infections (BSIs). The considerable ability of </w:t>
-      </w:r>
-      <w:proofErr w:type="spellStart"/>
-      <w:r>
-        <w:t>carbapenem</w:t>
-      </w:r>
-      <w:proofErr w:type="spellEnd"/>
-      <w:r>
-        <w:t xml:space="preserve">-resistant </w:t>
-      </w:r>
-      <w:r>
-        <w:rPr>
-          <w:i/>
-        </w:rPr>
-        <w:t xml:space="preserve">K. </w:t>
-      </w:r>
-      <w:proofErr w:type="spellStart"/>
-      <w:r>
-        <w:rPr>
-          <w:i/>
-        </w:rPr>
-        <w:t>pneumoniae</w:t>
-      </w:r>
-      <w:proofErr w:type="spellEnd"/>
-      <w:r>
-        <w:t xml:space="preserve"> (CRKP) to acquire antibiotic resistance i</w:t>
-      </w:r>
-      <w:r>
-        <w:t>s a major health concern [</w:t>
-      </w:r>
-      <w:r>
-        <w:t xml:space="preserve">1]. The rapid spread and increased incidence are being observed globally, presenting an enormous challenge in healthcare settings [2, 3]. The dominant clone in China is ST11 CRKP, which produces </w:t>
-      </w:r>
-      <w:proofErr w:type="spellStart"/>
-      <w:r>
-        <w:t>carbapenem-hydrolyzing</w:t>
-      </w:r>
-      <w:proofErr w:type="spellEnd"/>
-      <w:r>
-        <w:t xml:space="preserve"> </w:t>
-      </w:r>
-      <w:r>
-        <w:rPr>
-          <w:i/>
-        </w:rPr>
-        <w:t xml:space="preserve">K. </w:t>
-      </w:r>
-      <w:proofErr w:type="spellStart"/>
-      <w:r>
-        <w:rPr>
-          <w:i/>
-        </w:rPr>
-        <w:t>pneumoniae</w:t>
-      </w:r>
-      <w:proofErr w:type="spellEnd"/>
-      <w:r>
-        <w:t xml:space="preserve"> </w:t>
-      </w:r>
-      <w:proofErr w:type="spellStart"/>
-      <w:r>
-        <w:t>carbapenemase</w:t>
-      </w:r>
-      <w:proofErr w:type="spellEnd"/>
-      <w:r>
-        <w:t xml:space="preserve"> (KPC-2) [4]. Traditionally, CRKP is not considered </w:t>
-      </w:r>
-      <w:proofErr w:type="spellStart"/>
-      <w:r>
-        <w:t>hypervirulent</w:t>
-      </w:r>
-      <w:proofErr w:type="spellEnd"/>
-      <w:r>
-        <w:t xml:space="preserve">; nevertheless, in 2016, a fatal outbreak of severe pneumonia caused by ST11 </w:t>
-      </w:r>
-      <w:proofErr w:type="spellStart"/>
-      <w:r>
-        <w:t>hypervirulent</w:t>
-      </w:r>
-      <w:proofErr w:type="spellEnd"/>
-      <w:r>
-        <w:t xml:space="preserve"> </w:t>
-      </w:r>
-      <w:proofErr w:type="spellStart"/>
-      <w:r>
-        <w:t>carbapenem</w:t>
-      </w:r>
-      <w:proofErr w:type="spellEnd"/>
-      <w:r>
-        <w:t xml:space="preserve">-resistant </w:t>
-      </w:r>
-      <w:r>
-        <w:rPr>
-          <w:i/>
-        </w:rPr>
-        <w:t xml:space="preserve">K. </w:t>
-      </w:r>
-      <w:proofErr w:type="spellStart"/>
-      <w:r>
-        <w:rPr>
-          <w:i/>
-        </w:rPr>
-        <w:t>pneumoniae</w:t>
-      </w:r>
-      <w:proofErr w:type="spellEnd"/>
-      <w:r>
-        <w:rPr>
-          <w:i/>
-        </w:rPr>
-        <w:t xml:space="preserve"> </w:t>
-      </w:r>
-      <w:r>
-        <w:t>(</w:t>
-      </w:r>
-      <w:proofErr w:type="spellStart"/>
-      <w:r>
-        <w:t>hvCRKP</w:t>
-      </w:r>
-      <w:proofErr w:type="spellEnd"/>
-      <w:r>
-        <w:t xml:space="preserve">) strains occurred in China [5]. The ST11 </w:t>
-      </w:r>
-      <w:proofErr w:type="spellStart"/>
-      <w:r>
-        <w:t>hvCRKP</w:t>
-      </w:r>
-      <w:proofErr w:type="spellEnd"/>
-      <w:r>
-        <w:t xml:space="preserve"> clone belonged to serotype K47 and </w:t>
-      </w:r>
-      <w:proofErr w:type="spellStart"/>
-      <w:r>
-        <w:t>harbored</w:t>
-      </w:r>
-      <w:proofErr w:type="spellEnd"/>
-      <w:r>
-        <w:t xml:space="preserve"> a </w:t>
-      </w:r>
-      <w:proofErr w:type="spellStart"/>
-      <w:r>
-        <w:t>pLVPK</w:t>
-      </w:r>
-      <w:proofErr w:type="spellEnd"/>
-      <w:r>
-        <w:t xml:space="preserve">-like virulence plasmid </w:t>
-      </w:r>
-      <w:r>
-        <w:lastRenderedPageBreak/>
-        <w:t xml:space="preserve">carrying the </w:t>
-      </w:r>
-      <w:r>
-        <w:rPr>
-          <w:i/>
-        </w:rPr>
-        <w:t xml:space="preserve">rmpA2, </w:t>
-      </w:r>
-      <w:proofErr w:type="spellStart"/>
-      <w:r>
-        <w:rPr>
-          <w:i/>
-        </w:rPr>
-        <w:t>iucABCD</w:t>
-      </w:r>
-      <w:proofErr w:type="spellEnd"/>
-      <w:r>
-        <w:t xml:space="preserve">, and </w:t>
-      </w:r>
-      <w:proofErr w:type="spellStart"/>
-      <w:r>
-        <w:rPr>
-          <w:i/>
-        </w:rPr>
-        <w:t>iutA</w:t>
-      </w:r>
-      <w:proofErr w:type="spellEnd"/>
-      <w:r>
-        <w:t xml:space="preserve"> virulence genes. Since then, emergence of ST11 </w:t>
-      </w:r>
-      <w:proofErr w:type="spellStart"/>
-      <w:r>
-        <w:t>hvCRKP</w:t>
-      </w:r>
-      <w:proofErr w:type="spellEnd"/>
-      <w:r>
-        <w:t xml:space="preserve"> infections has become a recent public health crisis [6–8].</w:t>
-      </w:r>
-    </w:p>
-    <w:p/>
-    <w:p/>
-    <w:p>
-      <w:r>
-        <w:rPr>
-          <w:b/>
-          <w:bCs/>
-          <w:u w:val="single"/>
-        </w:rPr>
-        <w:t xml:space="preserve">Sample </w:t>
-      </w:r>
-      <w:r>
-        <w:rPr>
-          <w:b/>
-          <w:bCs/>
-          <w:u w:val="single"/>
-        </w:rPr>
-        <w:t>4</w:t>
-      </w:r>
-      <w:r>
-        <w:rPr>
-          <w:u w:val="single"/>
-        </w:rPr>
-        <w:t xml:space="preserve"> </w:t>
-      </w:r>
-      <w:r>
-        <w:rPr>
-          <w:vertAlign w:val="superscript"/>
-        </w:rPr>
-        <w:t>4</w:t>
-      </w:r>
-      <w:bookmarkStart w:id="0" w:name="_GoBack"/>
-      <w:bookmarkEnd w:id="0"/>
-      <w:r>
-        <w:t> </w:t>
-      </w:r>
-    </w:p>
-    <w:p/>
     <w:p>
       <w:proofErr w:type="spellStart"/>
       <w:r>
@@ -951,6 +970,7 @@
         <w:t>), including the confusion arising from the very different type of activity displayed by eukaryotic telomerases and the fact that a proenzyme is an inactive enzyme precursor.</w:t>
       </w:r>
     </w:p>
+    <w:p/>
     <w:p>
       <w:pPr>
         <w:pStyle w:val="Heading3"/>
@@ -2577,6 +2597,7 @@
   <w:style w:type="character" w:default="1" w:styleId="DefaultParagraphFont">
     <w:name w:val="Default Paragraph Font"/>
     <w:uiPriority w:val="1"/>
+    <w:semiHidden/>
     <w:unhideWhenUsed/>
   </w:style>
   <w:style w:type="table" w:default="1" w:styleId="TableNormal">
@@ -3086,7 +3107,7 @@
 </file>
 
 <file path=customXml/itemProps1.xml><?xml version="1.0" encoding="utf-8"?>
-<ds:datastoreItem xmlns:ds="http://schemas.openxmlformats.org/officeDocument/2006/customXml" ds:itemID="{7C23C0A1-120C-45DE-80D6-D1A514B02836}">
+<ds:datastoreItem xmlns:ds="http://schemas.openxmlformats.org/officeDocument/2006/customXml" ds:itemID="{70B39367-0125-4146-A18A-61CFA56B0912}">
   <ds:schemaRefs>
     <ds:schemaRef ds:uri="http://schemas.openxmlformats.org/officeDocument/2006/bibliography"/>
   </ds:schemaRefs>

</xml_diff>